<commit_message>
Update FULLY DRESSED CASE NARRATIVE.docx
</commit_message>
<xml_diff>
--- a/WEEK 4/FULLY DRESSED CASE NARRATIVE.docx
+++ b/WEEK 4/FULLY DRESSED CASE NARRATIVE.docx
@@ -79,95 +79,98 @@
     </w:p>
     <w:p>
       <w:r>
-        <w:t xml:space="preserve">This case has to do with I2C2 and their new venture that correspond to there drug sharing system. </w:t>
+        <w:t xml:space="preserve">This case has to do with </w:t>
+      </w:r>
+      <w:r>
+        <w:t xml:space="preserve">the company </w:t>
+      </w:r>
+      <w:r>
+        <w:t xml:space="preserve">I2C2 and their new venture that correspond to there drug sharing system. </w:t>
       </w:r>
       <w:r>
         <w:t>Since</w:t>
       </w:r>
       <w:r>
+        <w:t xml:space="preserve"> I2C2</w:t>
+      </w:r>
+      <w:r>
+        <w:t xml:space="preserve"> was </w:t>
+      </w:r>
+      <w:r>
+        <w:t xml:space="preserve">already providing medical and pharmacy services </w:t>
+      </w:r>
+      <w:r>
+        <w:t>to</w:t>
+      </w:r>
+      <w:r>
+        <w:t xml:space="preserve"> many client locations,</w:t>
+      </w:r>
+      <w:r>
+        <w:t xml:space="preserve"> they decided to tackle another common problem that is in the remote medical work field. This has to do with </w:t>
+      </w:r>
+      <w:r>
+        <w:t>provid</w:t>
+      </w:r>
+      <w:r>
+        <w:t>ing</w:t>
+      </w:r>
+      <w:r>
+        <w:t xml:space="preserve"> emergency medical and evacuation assistance to employees operating outside of client facilities.</w:t>
+      </w:r>
+      <w:r>
+        <w:t xml:space="preserve"> Some of I2C2’s </w:t>
+      </w:r>
+      <w:r>
+        <w:t xml:space="preserve">clients </w:t>
+      </w:r>
+      <w:r>
+        <w:t>have said</w:t>
+      </w:r>
+      <w:r>
+        <w:t xml:space="preserve"> they often </w:t>
+      </w:r>
+      <w:r>
+        <w:t>have to</w:t>
+      </w:r>
+      <w:r>
+        <w:t xml:space="preserve"> procure what is called “special risk” insurance to guard against the financial costs of dealing </w:t>
+      </w:r>
+      <w:r>
+        <w:t xml:space="preserve">with </w:t>
+      </w:r>
+      <w:r>
+        <w:t xml:space="preserve">risky situations. But being reimbursed by an insurance company for the costs of medical and war-risk evacuations was not the same thing as actually helping employees in medical difficulty and </w:t>
+      </w:r>
+      <w:r>
+        <w:t>receivi</w:t>
+      </w:r>
+      <w:r>
+        <w:t>ng</w:t>
+      </w:r>
+      <w:r>
+        <w:t xml:space="preserve"> help to escape </w:t>
+      </w:r>
+      <w:r>
+        <w:t>dangerous</w:t>
+      </w:r>
+      <w:r>
+        <w:t xml:space="preserve"> situations.</w:t>
+      </w:r>
+      <w:r>
         <w:t xml:space="preserve"> </w:t>
       </w:r>
-      <w:r>
-        <w:t>I2C2</w:t>
-      </w:r>
-      <w:r>
-        <w:t xml:space="preserve"> was </w:t>
-      </w:r>
-      <w:r>
-        <w:t xml:space="preserve">already providing medical and pharmacy services </w:t>
+    </w:p>
+    <w:p>
+      <w:r>
+        <w:t>Since</w:t>
+      </w:r>
+      <w:r>
+        <w:t xml:space="preserve"> I2C2 already providing medical and pharmacy services </w:t>
       </w:r>
       <w:r>
         <w:t>to</w:t>
       </w:r>
       <w:r>
-        <w:t xml:space="preserve"> many client locations,</w:t>
-      </w:r>
-      <w:r>
-        <w:t xml:space="preserve"> they decided to tackle another common problem that is in the remote medical work field. This has to do with of </w:t>
-      </w:r>
-      <w:r>
-        <w:t>provid</w:t>
-      </w:r>
-      <w:r>
-        <w:t>ing</w:t>
-      </w:r>
-      <w:r>
-        <w:t xml:space="preserve"> emergency medical and evacuation assistance to employees operating outside of client facilities.</w:t>
-      </w:r>
-      <w:r>
-        <w:t xml:space="preserve"> Some of I2C2’s </w:t>
-      </w:r>
-      <w:r>
-        <w:t xml:space="preserve">clients </w:t>
-      </w:r>
-      <w:r>
-        <w:t>have said</w:t>
-      </w:r>
-      <w:r>
-        <w:t xml:space="preserve"> they often </w:t>
-      </w:r>
-      <w:r>
-        <w:t>have to</w:t>
-      </w:r>
-      <w:r>
-        <w:t xml:space="preserve"> procure what is called “special risk” insurance to guard against the financial costs of dealing </w:t>
-      </w:r>
-      <w:r>
-        <w:t xml:space="preserve">with </w:t>
-      </w:r>
-      <w:r>
-        <w:t xml:space="preserve">risky situations. But being reimbursed by an insurance company for the costs of medical and war-risk evacuations was not the same thing as actually helping employees in medical difficulty and </w:t>
-      </w:r>
-      <w:r>
-        <w:t>receivi</w:t>
-      </w:r>
-      <w:r>
-        <w:t>ng</w:t>
-      </w:r>
-      <w:r>
-        <w:t xml:space="preserve"> help to escape </w:t>
-      </w:r>
-      <w:r>
-        <w:t>dangerous</w:t>
-      </w:r>
-      <w:r>
-        <w:t xml:space="preserve"> situations.</w:t>
-      </w:r>
-      <w:r>
-        <w:t xml:space="preserve"> </w:t>
-      </w:r>
-    </w:p>
-    <w:p>
-      <w:r>
-        <w:t>Since</w:t>
-      </w:r>
-      <w:r>
-        <w:t xml:space="preserve"> I2C2 already providing medical and pharmacy services </w:t>
-      </w:r>
-      <w:r>
-        <w:t>to</w:t>
-      </w:r>
-      <w:r>
         <w:t xml:space="preserve"> many client</w:t>
       </w:r>
       <w:r>
@@ -180,13 +183,28 @@
         <w:t>they might be able to use their</w:t>
       </w:r>
       <w:r>
-        <w:t xml:space="preserve"> capabilities to help client employees working in the surrounding urban and rural environments outside of the client facilities.</w:t>
+        <w:t xml:space="preserve"> capabilities to help client</w:t>
+      </w:r>
+      <w:r>
+        <w:t>/</w:t>
+      </w:r>
+      <w:r>
+        <w:t>employees working in the surrounding urban and rural environments outside of the client facilities.</w:t>
       </w:r>
       <w:r>
         <w:t xml:space="preserve"> This is where their new venture MWRE or </w:t>
       </w:r>
       <w:r>
-        <w:t>medical and war-risk evacuation services</w:t>
+        <w:t>“</w:t>
+      </w:r>
+      <w:r>
+        <w:t xml:space="preserve">medical and war-risk evacuation </w:t>
+      </w:r>
+      <w:r>
+        <w:t>services</w:t>
+      </w:r>
+      <w:r>
+        <w:t>”</w:t>
       </w:r>
       <w:r>
         <w:t xml:space="preserve"> comes into play. The premise is that MWRE would plan and </w:t>
@@ -201,7 +219,13 @@
         <w:t>.</w:t>
       </w:r>
       <w:r>
-        <w:t xml:space="preserve"> This adds value to the overall company of I2C2 and helps prevent loss of service by there employees to their clients. </w:t>
+        <w:t xml:space="preserve"> This adds value to I2C2</w:t>
+      </w:r>
+      <w:r>
+        <w:t xml:space="preserve"> overall as a company</w:t>
+      </w:r>
+      <w:r>
+        <w:t xml:space="preserve"> and helps prevent loss of service by there employees to their clients. </w:t>
       </w:r>
     </w:p>
     <w:p>
@@ -473,15 +497,7 @@
         <w:t xml:space="preserve"> </w:t>
       </w:r>
       <w:r>
-        <w:t xml:space="preserve">– Is the parent company of I2C2 and has managing interests in “special risk” scenarios that involve the employees and clients of I2C2. They will </w:t>
-      </w:r>
-      <w:proofErr w:type="gramStart"/>
-      <w:r>
-        <w:t>be in charge of</w:t>
-      </w:r>
-      <w:proofErr w:type="gramEnd"/>
-      <w:r>
-        <w:t xml:space="preserve"> any issues or requests that are presented by employees about “special risk” scenarios. </w:t>
+        <w:t xml:space="preserve">– Is the parent company of I2C2 and has managing interests in “special risk” scenarios that involve the employees and clients of I2C2. They will be in charge of any issues or requests that are presented by employees about “special risk” scenarios. </w:t>
       </w:r>
     </w:p>
     <w:p>
@@ -526,15 +542,7 @@
         <w:t xml:space="preserve"> </w:t>
       </w:r>
       <w:r>
-        <w:t xml:space="preserve">Are interested in submitting “special risk” requests </w:t>
-      </w:r>
-      <w:proofErr w:type="gramStart"/>
-      <w:r>
-        <w:t>in order to</w:t>
-      </w:r>
-      <w:proofErr w:type="gramEnd"/>
-      <w:r>
-        <w:t xml:space="preserve"> solve a problem that they are currently having. </w:t>
+        <w:t xml:space="preserve">Are interested in submitting “special risk” requests in order to solve a problem that they are currently having. </w:t>
       </w:r>
     </w:p>
     <w:p>
@@ -556,7 +564,13 @@
         <w:t xml:space="preserve">Scope, Context, Background: </w:t>
       </w:r>
       <w:r>
-        <w:t>A common issue identified was the need to provide emergency medical and evacuation assistance to employees operating outside of client facilities. These employees often work in remote, dangerous areas, or even in war zones. Clients said that they could and often did procure “special risk” insurance to guard against the financial costs of dealing with these types of risky situations. But being reimbursed by an insurance company for the costs of medical and war-risk evacuations was not the same thing as actually helping employees in medical difficulty and receiving help to escape those situations.</w:t>
+        <w:t xml:space="preserve">A common issue identified </w:t>
+      </w:r>
+      <w:r>
+        <w:t xml:space="preserve">by I2C2 </w:t>
+      </w:r>
+      <w:r>
+        <w:t>was the need to provide emergency medical and evacuation assistance to employees operating outside of client facilities. These employees often work in remote, dangerous areas, or even in war zones. Clients said that they could and often did procure “special risk” insurance to guard against the financial costs of dealing with these types of risky situations. But being reimbursed by an insurance company for the costs of medical and war-risk evacuations was not the same thing as actually helping employees in medical difficulty and receiving help to escape those situations.</w:t>
       </w:r>
     </w:p>
     <w:p>
@@ -723,7 +737,25 @@
         <w:t xml:space="preserve">Trigger: </w:t>
       </w:r>
       <w:r>
-        <w:t xml:space="preserve">I2C2 employee is in a “special risk” scenario most likely outside of the client facilities. </w:t>
+        <w:t>I2C2 employee is in a “special risk” scenario most likely outside of the client facilities.</w:t>
+      </w:r>
+      <w:r>
+        <w:t xml:space="preserve"> </w:t>
+      </w:r>
+      <w:r>
+        <w:t>“</w:t>
+      </w:r>
+      <w:r>
+        <w:t>Special risk</w:t>
+      </w:r>
+      <w:r>
+        <w:t>”</w:t>
+      </w:r>
+      <w:r>
+        <w:t xml:space="preserve"> is defined above in the context and background section. </w:t>
+      </w:r>
+      <w:r>
+        <w:t xml:space="preserve"> </w:t>
       </w:r>
       <w:r>
         <w:rPr>
@@ -967,44 +999,35 @@
         </w:numPr>
       </w:pPr>
       <w:r>
-        <w:t xml:space="preserve">After this MWRE would record any final notes and communicate with all relevant stakeholders </w:t>
-      </w:r>
-      <w:proofErr w:type="gramStart"/>
-      <w:r>
-        <w:t>in order to</w:t>
-      </w:r>
-      <w:proofErr w:type="gramEnd"/>
-      <w:r>
-        <w:t xml:space="preserve"> close out the request.</w:t>
-      </w:r>
-    </w:p>
-    <w:p>
-      <w:pPr>
-        <w:pStyle w:val="NoSpacing"/>
-      </w:pPr>
-    </w:p>
-    <w:p>
-      <w:pPr>
-        <w:pStyle w:val="NoSpacing"/>
-      </w:pPr>
-    </w:p>
-    <w:p>
-      <w:pPr>
-        <w:pStyle w:val="NoSpacing"/>
-      </w:pPr>
-    </w:p>
-    <w:p>
-      <w:pPr>
-        <w:pStyle w:val="NoSpacing"/>
-        <w:rPr>
-          <w:b/>
-        </w:rPr>
-      </w:pPr>
-      <w:r>
-        <w:rPr>
-          <w:b/>
-        </w:rPr>
-        <w:lastRenderedPageBreak/>
+        <w:t>After this MWRE would record any final notes and communicate with all relevant stakeholders in order to close out the request.</w:t>
+      </w:r>
+    </w:p>
+    <w:p>
+      <w:pPr>
+        <w:pStyle w:val="NoSpacing"/>
+      </w:pPr>
+    </w:p>
+    <w:p>
+      <w:pPr>
+        <w:pStyle w:val="NoSpacing"/>
+      </w:pPr>
+    </w:p>
+    <w:p>
+      <w:pPr>
+        <w:pStyle w:val="NoSpacing"/>
+      </w:pPr>
+    </w:p>
+    <w:p>
+      <w:pPr>
+        <w:pStyle w:val="NoSpacing"/>
+        <w:rPr>
+          <w:b/>
+        </w:rPr>
+      </w:pPr>
+      <w:r>
+        <w:rPr>
+          <w:b/>
+        </w:rPr>
         <w:t>Alternative Scenarios:</w:t>
       </w:r>
     </w:p>
@@ -1275,21 +1298,7 @@
         <w:rPr>
           <w:bCs/>
         </w:rPr>
-        <w:t xml:space="preserve">What are the locations that are being served? Are there any locations that </w:t>
-      </w:r>
-      <w:proofErr w:type="gramStart"/>
-      <w:r>
-        <w:rPr>
-          <w:bCs/>
-        </w:rPr>
-        <w:t>aren’t</w:t>
-      </w:r>
-      <w:proofErr w:type="gramEnd"/>
-      <w:r>
-        <w:rPr>
-          <w:bCs/>
-        </w:rPr>
-        <w:t xml:space="preserve"> being served but have a need</w:t>
+        <w:t>What are the locations that are being served? Are there any locations that aren’t being served but have a need</w:t>
       </w:r>
       <w:r>
         <w:rPr>
@@ -1354,7 +1363,6 @@
         </w:rPr>
         <w:t xml:space="preserve">developing this detailed use case </w:t>
       </w:r>
-      <w:proofErr w:type="gramStart"/>
       <w:r>
         <w:rPr>
           <w:b/>
@@ -1362,29 +1370,23 @@
           <w:sz w:val="24"/>
           <w:szCs w:val="24"/>
         </w:rPr>
-        <w:t>narrative</w:t>
-      </w:r>
-      <w:proofErr w:type="gramEnd"/>
-    </w:p>
-    <w:p>
-      <w:pPr>
-        <w:ind w:left="720"/>
-        <w:rPr>
-          <w:i/>
-          <w:iCs/>
-          <w:color w:val="808080" w:themeColor="background1" w:themeShade="80"/>
-        </w:rPr>
-      </w:pPr>
-      <w:r>
-        <w:rPr>
-          <w:i/>
-          <w:iCs/>
-          <w:color w:val="808080" w:themeColor="background1" w:themeShade="80"/>
-        </w:rPr>
-        <w:t>Here I want you to tell me what you did and why you did it.</w:t>
-      </w:r>
-    </w:p>
-    <w:p/>
+        <w:t>narrative.</w:t>
+      </w:r>
+    </w:p>
+    <w:p>
+      <w:r>
+        <w:rPr>
+          <w:bCs/>
+        </w:rPr>
+        <w:t xml:space="preserve">After reading through the I2C2 explanation and what the company did, I then read through the new MWRE narrative in the book that detailed and explained what this “new venture” was. This allowed me to have a good understanding of what the new venture was but also how it related to the original company. After this I went through </w:t>
+      </w:r>
+      <w:r>
+        <w:rPr>
+          <w:bCs/>
+        </w:rPr>
+        <w:t xml:space="preserve">and highlighted the import parts of the MWRE explanation. This enabled me to see the key elements of what the venture needed the most and then input that data into the case narrative explanation along with the key players in this case narrative. After this I had a fairly well-rounded idea of what MWRE would need to be and how it would need to work so I went through and detailed the process in the main success scenario. After this I created some alternate scenarios and made some edits to the main success scenario as I had found some details that I have left out. After completing both of these I had a clear idea of what issues would need to be solved and what conversations needed to be had in order to make this new system work. I detailed those in the open issues and conversations section. Overall, I think this process could be very concrete but also flexible if the open issues are taken care of and the leader of the operation can take control when scenarios come up. </w:t>
+      </w:r>
+    </w:p>
     <w:sectPr>
       <w:headerReference w:type="first" r:id="rId7"/>
       <w:pgSz w:w="12240" w:h="15840"/>

</xml_diff>